<commit_message>
rapport terminé version pdf + fichier zip pour la remise
</commit_message>
<xml_diff>
--- a/Lab2/Rapport/LAB2.docx
+++ b/Lab2/Rapport/LAB2.docx
@@ -290,7 +290,7 @@
           <w:rPr>
             <w:noProof/>
           </w:rPr>
-          <w:t>7 juin 2015</w:t>
+          <w:t>8 juin 2015</w:t>
         </w:r>
       </w:fldSimple>
     </w:p>
@@ -2082,7 +2082,7 @@
     </w:p>
     <w:tbl>
       <w:tblPr>
-        <w:tblStyle w:val="LightShading"/>
+        <w:tblStyle w:val="LightShading1"/>
         <w:tblW w:w="0" w:type="auto"/>
         <w:tblLook w:val="04A0"/>
       </w:tblPr>
@@ -2599,7 +2599,19 @@
               <w:rPr>
                 <w:rFonts w:ascii="Calibri" w:hAnsi="Calibri" w:cs="Calibri"/>
               </w:rPr>
-              <w:t xml:space="preserve"> (64Mbytes)</w:t>
+              <w:t xml:space="preserve"> (64Mb</w:t>
+            </w:r>
+            <w:r>
+              <w:rPr>
+                <w:rFonts w:ascii="Calibri" w:hAnsi="Calibri" w:cs="Calibri"/>
+              </w:rPr>
+              <w:t>yte</w:t>
+            </w:r>
+            <w:r>
+              <w:rPr>
+                <w:rFonts w:ascii="Calibri" w:hAnsi="Calibri" w:cs="Calibri"/>
+              </w:rPr>
+              <w:t>s)</w:t>
             </w:r>
           </w:p>
         </w:tc>
@@ -4142,7 +4154,7 @@
     </w:p>
     <w:tbl>
       <w:tblPr>
-        <w:tblStyle w:val="LightShading"/>
+        <w:tblStyle w:val="LightShading1"/>
         <w:tblW w:w="0" w:type="auto"/>
         <w:tblLook w:val="04A0"/>
       </w:tblPr>
@@ -4175,7 +4187,6 @@
             <w:tcBorders>
               <w:top w:val="single" w:sz="4" w:space="0" w:color="auto"/>
               <w:bottom w:val="single" w:sz="4" w:space="0" w:color="auto"/>
-              <w:right w:val="nil"/>
             </w:tcBorders>
           </w:tcPr>
           <w:p>
@@ -4195,7 +4206,6 @@
             <w:tcW w:w="4594" w:type="dxa"/>
             <w:tcBorders>
               <w:top w:val="single" w:sz="4" w:space="0" w:color="auto"/>
-              <w:left w:val="nil"/>
               <w:bottom w:val="single" w:sz="4" w:space="0" w:color="auto"/>
             </w:tcBorders>
           </w:tcPr>
@@ -7455,7 +7465,103 @@
       </w:r>
       <w:bookmarkEnd w:id="19"/>
     </w:p>
-    <w:p/>
+    <w:p>
+      <w:pPr>
+        <w:spacing w:line="240" w:lineRule="auto"/>
+        <w:jc w:val="both"/>
+        <w:rPr>
+          <w:rFonts w:ascii="Times New Roman" w:eastAsia="Times New Roman" w:hAnsi="Times New Roman" w:cs="Times New Roman"/>
+          <w:szCs w:val="24"/>
+          <w:lang w:eastAsia="fr-CA"/>
+        </w:rPr>
+      </w:pPr>
+      <w:r>
+        <w:rPr>
+          <w:rFonts w:ascii="Calibri" w:eastAsia="Times New Roman" w:hAnsi="Calibri" w:cs="Times New Roman"/>
+          <w:szCs w:val="24"/>
+          <w:lang w:eastAsia="fr-CA"/>
+        </w:rPr>
+        <w:t xml:space="preserve">Ce laboratoire, servant à nous initier avec les périphériques avancés de même que les librairies HAL, a été difficile à réaliser sur plusieurs </w:t>
+      </w:r>
+      <w:r>
+        <w:rPr>
+          <w:rFonts w:ascii="Calibri" w:eastAsia="Times New Roman" w:hAnsi="Calibri" w:cs="Times New Roman"/>
+          <w:szCs w:val="24"/>
+          <w:lang w:eastAsia="fr-CA"/>
+        </w:rPr>
+        <w:t>aspects</w:t>
+      </w:r>
+      <w:r>
+        <w:rPr>
+          <w:rFonts w:ascii="Calibri" w:eastAsia="Times New Roman" w:hAnsi="Calibri" w:cs="Times New Roman"/>
+          <w:szCs w:val="24"/>
+          <w:lang w:eastAsia="fr-CA"/>
+        </w:rPr>
+        <w:t xml:space="preserve">. En effet, lors de l’implantation de l’architecture physique, un des fichiers </w:t>
+      </w:r>
+      <w:proofErr w:type="spellStart"/>
+      <w:r>
+        <w:rPr>
+          <w:rFonts w:ascii="Calibri" w:eastAsia="Times New Roman" w:hAnsi="Calibri" w:cs="Times New Roman"/>
+          <w:szCs w:val="24"/>
+          <w:lang w:eastAsia="fr-CA"/>
+        </w:rPr>
+        <w:t>Qsys</w:t>
+      </w:r>
+      <w:proofErr w:type="spellEnd"/>
+      <w:r>
+        <w:rPr>
+          <w:rFonts w:ascii="Calibri" w:eastAsia="Times New Roman" w:hAnsi="Calibri" w:cs="Times New Roman"/>
+          <w:szCs w:val="24"/>
+          <w:lang w:eastAsia="fr-CA"/>
+        </w:rPr>
+        <w:t xml:space="preserve"> était corrompu ce qui nous a obligés à préparer un environnement de développement sur nos ordinateurs personnels ayant ainsi un impact considérable sur l’échéancier fixé préalablement. De plus, la mise à jour des librairies HAL et les documents référentiels pas à jour,  à augmenter de façon considérable le niveau de difficulté concernant la réalisation du projet. De plus, lors de notre phase de validation on a remarqué que la souris ne s’activait pas tout le temps, et ce, même si le périphérique est bel et bien initialisé. Ce problème persiste et on n’a toujours pas trouvé la cause de cette défaillance. En contre parti, la plupart des spécifications exigées </w:t>
+      </w:r>
+      <w:r>
+        <w:rPr>
+          <w:rFonts w:ascii="Calibri" w:eastAsia="Times New Roman" w:hAnsi="Calibri" w:cs="Times New Roman"/>
+          <w:szCs w:val="24"/>
+          <w:lang w:eastAsia="fr-CA"/>
+        </w:rPr>
+        <w:t>dans le</w:t>
+      </w:r>
+      <w:r>
+        <w:rPr>
+          <w:rFonts w:ascii="Calibri" w:eastAsia="Times New Roman" w:hAnsi="Calibri" w:cs="Times New Roman"/>
+          <w:szCs w:val="24"/>
+          <w:lang w:eastAsia="fr-CA"/>
+        </w:rPr>
+        <w:t xml:space="preserve"> devis ont été rencontrées. En effet, on pense que notre système répond de façon honnête aux exigences.   En contrepartie, on a pu observer qu’avec les modul</w:t>
+      </w:r>
+      <w:bookmarkStart w:id="20" w:name="_GoBack"/>
+      <w:bookmarkEnd w:id="20"/>
+      <w:r>
+        <w:rPr>
+          <w:rFonts w:ascii="Calibri" w:eastAsia="Times New Roman" w:hAnsi="Calibri" w:cs="Times New Roman"/>
+          <w:szCs w:val="24"/>
+          <w:lang w:eastAsia="fr-CA"/>
+        </w:rPr>
+        <w:t xml:space="preserve">es IP </w:t>
+      </w:r>
+      <w:proofErr w:type="spellStart"/>
+      <w:r>
+        <w:rPr>
+          <w:rFonts w:ascii="Calibri" w:eastAsia="Times New Roman" w:hAnsi="Calibri" w:cs="Times New Roman"/>
+          <w:szCs w:val="24"/>
+          <w:lang w:eastAsia="fr-CA"/>
+        </w:rPr>
+        <w:t>cores</w:t>
+      </w:r>
+      <w:proofErr w:type="spellEnd"/>
+      <w:r>
+        <w:rPr>
+          <w:rFonts w:ascii="Calibri" w:eastAsia="Times New Roman" w:hAnsi="Calibri" w:cs="Times New Roman"/>
+          <w:szCs w:val="24"/>
+          <w:lang w:eastAsia="fr-CA"/>
+        </w:rPr>
+        <w:t xml:space="preserve"> il était possible d’intégrer et de rapidement concevoir un système complexe. </w:t>
+      </w:r>
+    </w:p>
     <w:p/>
     <w:p/>
     <w:p/>
@@ -7477,12 +7583,12 @@
       <w:pPr>
         <w:pStyle w:val="Heading1"/>
       </w:pPr>
-      <w:bookmarkStart w:id="20" w:name="_Toc421474459"/>
+      <w:bookmarkStart w:id="21" w:name="_Toc421474459"/>
       <w:r>
         <w:lastRenderedPageBreak/>
         <w:t>Conclusion</w:t>
       </w:r>
-      <w:bookmarkEnd w:id="20"/>
+      <w:bookmarkEnd w:id="21"/>
     </w:p>
     <w:p>
       <w:pPr>
@@ -7498,7 +7604,13 @@
         <w:t>,</w:t>
       </w:r>
       <w:r>
-        <w:t xml:space="preserve"> beaucoup appris à les connaître et surtout à nous débrouiller par nous même. Il s’agissait d’une expérience enrichissante. Ce laboratoire nous permettra probablement d’être plus à l’aise avec les outils pour réaliser le projet qui suivra.</w:t>
+        <w:t xml:space="preserve"> beaucoup appris à les connaître et surtout à nous débrouiller par nous même</w:t>
+      </w:r>
+      <w:r>
+        <w:t xml:space="preserve"> pour les faire marcher</w:t>
+      </w:r>
+      <w:r>
+        <w:t>. Il s’agissait d’une expérience enrichissante. Ce laboratoire nous permettra probablement d’être plus à l’aise avec les outils pour réaliser le projet qui suivra.</w:t>
       </w:r>
     </w:p>
     <w:sectPr>
@@ -7574,9 +7686,6 @@
         </w:rPr>
         <w:alias w:val="Objet "/>
         <w:id w:val="1732677"/>
-        <w:placeholder>
-          <w:docPart w:val="DC820A89163945F2BDE8A0E1903D2008"/>
-        </w:placeholder>
         <w:dataBinding w:prefixMappings="xmlns:ns0='http://purl.org/dc/elements/1.1/' xmlns:ns1='http://schemas.openxmlformats.org/package/2006/metadata/core-properties' " w:xpath="/ns1:coreProperties[1]/ns0:subject[1]" w:storeItemID="{6C3C8BC8-F283-45AE-878A-BAB7291924A1}"/>
         <w:text/>
       </w:sdtPr>
@@ -7646,7 +7755,7 @@
             <w:noProof/>
             <w:lang w:val="en-CA"/>
           </w:rPr>
-          <w:t>2</w:t>
+          <w:t>25</w:t>
         </w:r>
         <w:r>
           <w:fldChar w:fldCharType="end"/>
@@ -8416,8 +8525,8 @@
       </w:tblCellMar>
     </w:tblPr>
   </w:style>
-  <w:style w:type="table" w:customStyle="1" w:styleId="LightShading">
-    <w:name w:val="Light Shading"/>
+  <w:style w:type="table" w:customStyle="1" w:styleId="LightShading1">
+    <w:name w:val="Light Shading1"/>
     <w:basedOn w:val="TableNormal"/>
     <w:uiPriority w:val="60"/>
     <w:rsid w:val="0081588B"/>
@@ -8649,40 +8758,6 @@
         </w:p>
       </w:docPartBody>
     </w:docPart>
-    <w:docPart>
-      <w:docPartPr>
-        <w:name w:val="15F20C2CEA4A40C48FF8A2A5973DB2DB"/>
-        <w:category>
-          <w:name w:val="General"/>
-          <w:gallery w:val="placeholder"/>
-        </w:category>
-        <w:types>
-          <w:type w:val="bbPlcHdr"/>
-        </w:types>
-        <w:behaviors>
-          <w:behavior w:val="content"/>
-        </w:behaviors>
-        <w:guid w:val="{6A029D53-1E88-4784-9FE3-6670D82910F2}"/>
-      </w:docPartPr>
-      <w:docPartBody>
-        <w:p>
-          <w:pPr>
-            <w:pStyle w:val="15F20C2CEA4A40C48FF8A2A5973DB2DB"/>
-          </w:pPr>
-          <w:r>
-            <w:rPr>
-              <w:b/>
-              <w:bCs/>
-              <w:caps/>
-              <w:sz w:val="24"/>
-              <w:szCs w:val="24"/>
-              <w:lang w:val="fr-FR"/>
-            </w:rPr>
-            <w:t>Tapez le titre du document</w:t>
-          </w:r>
-        </w:p>
-      </w:docPartBody>
-    </w:docPart>
   </w:docParts>
 </w:glossaryDocument>
 </file>
@@ -8718,7 +8793,6 @@
     <w:sig w:usb0="00000000" w:usb1="10000000" w:usb2="00000000" w:usb3="00000000" w:csb0="80000000" w:csb1="00000000"/>
   </w:font>
   <w:font w:name="Calibri">
-    <w:altName w:val="Calibri"/>
     <w:panose1 w:val="020F0502020204030204"/>
     <w:charset w:val="00"/>
     <w:family w:val="swiss"/>
@@ -8726,7 +8800,6 @@
     <w:sig w:usb0="E00002FF" w:usb1="4000ACFF" w:usb2="00000001" w:usb3="00000000" w:csb0="0000019F" w:csb1="00000000"/>
   </w:font>
   <w:font w:name="Cambria">
-    <w:altName w:val="Cambria"/>
     <w:panose1 w:val="02040503050406030204"/>
     <w:charset w:val="00"/>
     <w:family w:val="roman"/>
@@ -8737,8 +8810,9 @@
     <w:panose1 w:val="020B0604030504040204"/>
     <w:charset w:val="00"/>
     <w:family w:val="swiss"/>
+    <w:notTrueType/>
     <w:pitch w:val="variable"/>
-    <w:sig w:usb0="E1002EFF" w:usb1="C000605B" w:usb2="00000029" w:usb3="00000000" w:csb0="000101FF" w:csb1="00000000"/>
+    <w:sig w:usb0="00000003" w:usb1="00000000" w:usb2="00000000" w:usb3="00000000" w:csb0="00000001" w:csb1="00000000"/>
   </w:font>
 </w:fonts>
 </file>
@@ -8754,6 +8828,7 @@
   </w:compat>
   <w:rsids>
     <w:rsidRoot w:val="009C1C37"/>
+    <w:rsid w:val="002011C6"/>
     <w:rsid w:val="00450C02"/>
     <w:rsid w:val="009C1C37"/>
   </w:rsids>
@@ -9297,7 +9372,7 @@
 </file>
 
 <file path=customXml/itemProps1.xml><?xml version="1.0" encoding="utf-8"?>
-<ds:datastoreItem xmlns:ds="http://schemas.openxmlformats.org/officeDocument/2006/customXml" ds:itemID="{30D3AF4B-2AF9-4DFC-AC9B-266C403543E8}">
+<ds:datastoreItem xmlns:ds="http://schemas.openxmlformats.org/officeDocument/2006/customXml" ds:itemID="{CB918047-EFB5-4A41-BB85-9219721B7DFF}">
   <ds:schemaRefs>
     <ds:schemaRef ds:uri="http://schemas.openxmlformats.org/officeDocument/2006/bibliography"/>
   </ds:schemaRefs>

</xml_diff>

<commit_message>
table des matieres rafraichi
</commit_message>
<xml_diff>
--- a/Lab2/Rapport/LAB2.docx
+++ b/Lab2/Rapport/LAB2.docx
@@ -80,25 +80,7 @@
           <w:sz w:val="36"/>
           <w:szCs w:val="36"/>
         </w:rPr>
-        <w:t xml:space="preserve">Architecture des systèmes </w:t>
-      </w:r>
-      <w:proofErr w:type="spellStart"/>
-      <w:r>
-        <w:rPr>
-          <w:b/>
-          <w:sz w:val="36"/>
-          <w:szCs w:val="36"/>
-        </w:rPr>
-        <w:t>ordinés</w:t>
-      </w:r>
-      <w:proofErr w:type="spellEnd"/>
-      <w:r>
-        <w:rPr>
-          <w:b/>
-          <w:sz w:val="36"/>
-          <w:szCs w:val="36"/>
-        </w:rPr>
-        <w:t xml:space="preserve"> et VHDL</w:t>
+        <w:t>Architecture des systèmes ordinés et VHDL</w:t>
       </w:r>
     </w:p>
     <w:sdt>
@@ -249,13 +231,8 @@
         </w:sdtPr>
         <w:sdtContent>
           <w:r>
-            <w:t xml:space="preserve">Kévin Parent </w:t>
+            <w:t>Kévin Parent Legault</w:t>
           </w:r>
-          <w:proofErr w:type="spellStart"/>
-          <w:r>
-            <w:t>Legault</w:t>
-          </w:r>
-          <w:proofErr w:type="spellEnd"/>
           <w:r>
             <w:t xml:space="preserve"> </w:t>
           </w:r>
@@ -389,7 +366,7 @@
             </w:rPr>
             <w:fldChar w:fldCharType="separate"/>
           </w:r>
-          <w:hyperlink w:anchor="_Toc421474439" w:history="1">
+          <w:hyperlink w:anchor="_Toc421530880" w:history="1">
             <w:r>
               <w:rPr>
                 <w:rStyle w:val="Hyperlink"/>
@@ -416,7 +393,7 @@
                 <w:noProof/>
                 <w:webHidden/>
               </w:rPr>
-              <w:instrText xml:space="preserve"> PAGEREF _Toc421474439 \h </w:instrText>
+              <w:instrText xml:space="preserve"> PAGEREF _Toc421530880 \h </w:instrText>
             </w:r>
             <w:r>
               <w:rPr>
@@ -456,7 +433,7 @@
               <w:lang w:eastAsia="fr-CA"/>
             </w:rPr>
           </w:pPr>
-          <w:hyperlink w:anchor="_Toc421474440" w:history="1">
+          <w:hyperlink w:anchor="_Toc421530881" w:history="1">
             <w:r>
               <w:rPr>
                 <w:rStyle w:val="Hyperlink"/>
@@ -483,7 +460,7 @@
                 <w:noProof/>
                 <w:webHidden/>
               </w:rPr>
-              <w:instrText xml:space="preserve"> PAGEREF _Toc421474440 \h </w:instrText>
+              <w:instrText xml:space="preserve"> PAGEREF _Toc421530881 \h </w:instrText>
             </w:r>
             <w:r>
               <w:rPr>
@@ -526,7 +503,7 @@
               <w:lang w:eastAsia="fr-CA"/>
             </w:rPr>
           </w:pPr>
-          <w:hyperlink w:anchor="_Toc421474441" w:history="1">
+          <w:hyperlink w:anchor="_Toc421530882" w:history="1">
             <w:r>
               <w:rPr>
                 <w:rStyle w:val="Hyperlink"/>
@@ -553,7 +530,7 @@
                 <w:noProof/>
                 <w:webHidden/>
               </w:rPr>
-              <w:instrText xml:space="preserve"> PAGEREF _Toc421474441 \h </w:instrText>
+              <w:instrText xml:space="preserve"> PAGEREF _Toc421530882 \h </w:instrText>
             </w:r>
             <w:r>
               <w:rPr>
@@ -596,7 +573,7 @@
               <w:lang w:eastAsia="fr-CA"/>
             </w:rPr>
           </w:pPr>
-          <w:hyperlink w:anchor="_Toc421474442" w:history="1">
+          <w:hyperlink w:anchor="_Toc421530883" w:history="1">
             <w:r>
               <w:rPr>
                 <w:rStyle w:val="Hyperlink"/>
@@ -623,7 +600,7 @@
                 <w:noProof/>
                 <w:webHidden/>
               </w:rPr>
-              <w:instrText xml:space="preserve"> PAGEREF _Toc421474442 \h </w:instrText>
+              <w:instrText xml:space="preserve"> PAGEREF _Toc421530883 \h </w:instrText>
             </w:r>
             <w:r>
               <w:rPr>
@@ -666,7 +643,7 @@
               <w:lang w:eastAsia="fr-CA"/>
             </w:rPr>
           </w:pPr>
-          <w:hyperlink w:anchor="_Toc421474443" w:history="1">
+          <w:hyperlink w:anchor="_Toc421530884" w:history="1">
             <w:r>
               <w:rPr>
                 <w:rStyle w:val="Hyperlink"/>
@@ -693,7 +670,7 @@
                 <w:noProof/>
                 <w:webHidden/>
               </w:rPr>
-              <w:instrText xml:space="preserve"> PAGEREF _Toc421474443 \h </w:instrText>
+              <w:instrText xml:space="preserve"> PAGEREF _Toc421530884 \h </w:instrText>
             </w:r>
             <w:r>
               <w:rPr>
@@ -736,7 +713,7 @@
               <w:lang w:eastAsia="fr-CA"/>
             </w:rPr>
           </w:pPr>
-          <w:hyperlink w:anchor="_Toc421474444" w:history="1">
+          <w:hyperlink w:anchor="_Toc421530885" w:history="1">
             <w:r>
               <w:rPr>
                 <w:rStyle w:val="Hyperlink"/>
@@ -763,7 +740,7 @@
                 <w:noProof/>
                 <w:webHidden/>
               </w:rPr>
-              <w:instrText xml:space="preserve"> PAGEREF _Toc421474444 \h </w:instrText>
+              <w:instrText xml:space="preserve"> PAGEREF _Toc421530885 \h </w:instrText>
             </w:r>
             <w:r>
               <w:rPr>
@@ -806,7 +783,7 @@
               <w:lang w:eastAsia="fr-CA"/>
             </w:rPr>
           </w:pPr>
-          <w:hyperlink w:anchor="_Toc421474445" w:history="1">
+          <w:hyperlink w:anchor="_Toc421530886" w:history="1">
             <w:r>
               <w:rPr>
                 <w:rStyle w:val="Hyperlink"/>
@@ -833,7 +810,7 @@
                 <w:noProof/>
                 <w:webHidden/>
               </w:rPr>
-              <w:instrText xml:space="preserve"> PAGEREF _Toc421474445 \h </w:instrText>
+              <w:instrText xml:space="preserve"> PAGEREF _Toc421530886 \h </w:instrText>
             </w:r>
             <w:r>
               <w:rPr>
@@ -876,7 +853,7 @@
               <w:lang w:eastAsia="fr-CA"/>
             </w:rPr>
           </w:pPr>
-          <w:hyperlink w:anchor="_Toc421474446" w:history="1">
+          <w:hyperlink w:anchor="_Toc421530887" w:history="1">
             <w:r>
               <w:rPr>
                 <w:rStyle w:val="Hyperlink"/>
@@ -903,7 +880,7 @@
                 <w:noProof/>
                 <w:webHidden/>
               </w:rPr>
-              <w:instrText xml:space="preserve"> PAGEREF _Toc421474446 \h </w:instrText>
+              <w:instrText xml:space="preserve"> PAGEREF _Toc421530887 \h </w:instrText>
             </w:r>
             <w:r>
               <w:rPr>
@@ -943,7 +920,7 @@
               <w:lang w:eastAsia="fr-CA"/>
             </w:rPr>
           </w:pPr>
-          <w:hyperlink w:anchor="_Toc421474447" w:history="1">
+          <w:hyperlink w:anchor="_Toc421530888" w:history="1">
             <w:r>
               <w:rPr>
                 <w:rStyle w:val="Hyperlink"/>
@@ -970,7 +947,7 @@
                 <w:noProof/>
                 <w:webHidden/>
               </w:rPr>
-              <w:instrText xml:space="preserve"> PAGEREF _Toc421474447 \h </w:instrText>
+              <w:instrText xml:space="preserve"> PAGEREF _Toc421530888 \h </w:instrText>
             </w:r>
             <w:r>
               <w:rPr>
@@ -1013,7 +990,7 @@
               <w:lang w:eastAsia="fr-CA"/>
             </w:rPr>
           </w:pPr>
-          <w:hyperlink w:anchor="_Toc421474448" w:history="1">
+          <w:hyperlink w:anchor="_Toc421530889" w:history="1">
             <w:r>
               <w:rPr>
                 <w:rStyle w:val="Hyperlink"/>
@@ -1040,7 +1017,7 @@
                 <w:noProof/>
                 <w:webHidden/>
               </w:rPr>
-              <w:instrText xml:space="preserve"> PAGEREF _Toc421474448 \h </w:instrText>
+              <w:instrText xml:space="preserve"> PAGEREF _Toc421530889 \h </w:instrText>
             </w:r>
             <w:r>
               <w:rPr>
@@ -1083,7 +1060,7 @@
               <w:lang w:eastAsia="fr-CA"/>
             </w:rPr>
           </w:pPr>
-          <w:hyperlink w:anchor="_Toc421474449" w:history="1">
+          <w:hyperlink w:anchor="_Toc421530890" w:history="1">
             <w:r>
               <w:rPr>
                 <w:rStyle w:val="Hyperlink"/>
@@ -1110,7 +1087,7 @@
                 <w:noProof/>
                 <w:webHidden/>
               </w:rPr>
-              <w:instrText xml:space="preserve"> PAGEREF _Toc421474449 \h </w:instrText>
+              <w:instrText xml:space="preserve"> PAGEREF _Toc421530890 \h </w:instrText>
             </w:r>
             <w:r>
               <w:rPr>
@@ -1153,7 +1130,7 @@
               <w:lang w:eastAsia="fr-CA"/>
             </w:rPr>
           </w:pPr>
-          <w:hyperlink w:anchor="_Toc421474450" w:history="1">
+          <w:hyperlink w:anchor="_Toc421530891" w:history="1">
             <w:r>
               <w:rPr>
                 <w:rStyle w:val="Hyperlink"/>
@@ -1180,7 +1157,7 @@
                 <w:noProof/>
                 <w:webHidden/>
               </w:rPr>
-              <w:instrText xml:space="preserve"> PAGEREF _Toc421474450 \h </w:instrText>
+              <w:instrText xml:space="preserve"> PAGEREF _Toc421530891 \h </w:instrText>
             </w:r>
             <w:r>
               <w:rPr>
@@ -1223,7 +1200,7 @@
               <w:lang w:eastAsia="fr-CA"/>
             </w:rPr>
           </w:pPr>
-          <w:hyperlink w:anchor="_Toc421474451" w:history="1">
+          <w:hyperlink w:anchor="_Toc421530892" w:history="1">
             <w:r>
               <w:rPr>
                 <w:rStyle w:val="Hyperlink"/>
@@ -1250,7 +1227,7 @@
                 <w:noProof/>
                 <w:webHidden/>
               </w:rPr>
-              <w:instrText xml:space="preserve"> PAGEREF _Toc421474451 \h </w:instrText>
+              <w:instrText xml:space="preserve"> PAGEREF _Toc421530892 \h </w:instrText>
             </w:r>
             <w:r>
               <w:rPr>
@@ -1293,7 +1270,7 @@
               <w:lang w:eastAsia="fr-CA"/>
             </w:rPr>
           </w:pPr>
-          <w:hyperlink w:anchor="_Toc421474452" w:history="1">
+          <w:hyperlink w:anchor="_Toc421530893" w:history="1">
             <w:r>
               <w:rPr>
                 <w:rStyle w:val="Hyperlink"/>
@@ -1320,7 +1297,7 @@
                 <w:noProof/>
                 <w:webHidden/>
               </w:rPr>
-              <w:instrText xml:space="preserve"> PAGEREF _Toc421474452 \h </w:instrText>
+              <w:instrText xml:space="preserve"> PAGEREF _Toc421530893 \h </w:instrText>
             </w:r>
             <w:r>
               <w:rPr>
@@ -1363,7 +1340,7 @@
               <w:lang w:eastAsia="fr-CA"/>
             </w:rPr>
           </w:pPr>
-          <w:hyperlink w:anchor="_Toc421474453" w:history="1">
+          <w:hyperlink w:anchor="_Toc421530894" w:history="1">
             <w:r>
               <w:rPr>
                 <w:rStyle w:val="Hyperlink"/>
@@ -1390,7 +1367,7 @@
                 <w:noProof/>
                 <w:webHidden/>
               </w:rPr>
-              <w:instrText xml:space="preserve"> PAGEREF _Toc421474453 \h </w:instrText>
+              <w:instrText xml:space="preserve"> PAGEREF _Toc421530894 \h </w:instrText>
             </w:r>
             <w:r>
               <w:rPr>
@@ -1433,7 +1410,7 @@
               <w:lang w:eastAsia="fr-CA"/>
             </w:rPr>
           </w:pPr>
-          <w:hyperlink w:anchor="_Toc421474454" w:history="1">
+          <w:hyperlink w:anchor="_Toc421530895" w:history="1">
             <w:r>
               <w:rPr>
                 <w:rStyle w:val="Hyperlink"/>
@@ -1460,7 +1437,7 @@
                 <w:noProof/>
                 <w:webHidden/>
               </w:rPr>
-              <w:instrText xml:space="preserve"> PAGEREF _Toc421474454 \h </w:instrText>
+              <w:instrText xml:space="preserve"> PAGEREF _Toc421530895 \h </w:instrText>
             </w:r>
             <w:r>
               <w:rPr>
@@ -1503,7 +1480,7 @@
               <w:lang w:eastAsia="fr-CA"/>
             </w:rPr>
           </w:pPr>
-          <w:hyperlink w:anchor="_Toc421474455" w:history="1">
+          <w:hyperlink w:anchor="_Toc421530896" w:history="1">
             <w:r>
               <w:rPr>
                 <w:rStyle w:val="Hyperlink"/>
@@ -1530,7 +1507,7 @@
                 <w:noProof/>
                 <w:webHidden/>
               </w:rPr>
-              <w:instrText xml:space="preserve"> PAGEREF _Toc421474455 \h </w:instrText>
+              <w:instrText xml:space="preserve"> PAGEREF _Toc421530896 \h </w:instrText>
             </w:r>
             <w:r>
               <w:rPr>
@@ -1573,7 +1550,7 @@
               <w:lang w:eastAsia="fr-CA"/>
             </w:rPr>
           </w:pPr>
-          <w:hyperlink w:anchor="_Toc421474456" w:history="1">
+          <w:hyperlink w:anchor="_Toc421530897" w:history="1">
             <w:r>
               <w:rPr>
                 <w:rStyle w:val="Hyperlink"/>
@@ -1600,7 +1577,7 @@
                 <w:noProof/>
                 <w:webHidden/>
               </w:rPr>
-              <w:instrText xml:space="preserve"> PAGEREF _Toc421474456 \h </w:instrText>
+              <w:instrText xml:space="preserve"> PAGEREF _Toc421530897 \h </w:instrText>
             </w:r>
             <w:r>
               <w:rPr>
@@ -1643,7 +1620,7 @@
               <w:lang w:eastAsia="fr-CA"/>
             </w:rPr>
           </w:pPr>
-          <w:hyperlink w:anchor="_Toc421474457" w:history="1">
+          <w:hyperlink w:anchor="_Toc421530898" w:history="1">
             <w:r>
               <w:rPr>
                 <w:rStyle w:val="Hyperlink"/>
@@ -1670,7 +1647,7 @@
                 <w:noProof/>
                 <w:webHidden/>
               </w:rPr>
-              <w:instrText xml:space="preserve"> PAGEREF _Toc421474457 \h </w:instrText>
+              <w:instrText xml:space="preserve"> PAGEREF _Toc421530898 \h </w:instrText>
             </w:r>
             <w:r>
               <w:rPr>
@@ -1710,7 +1687,7 @@
               <w:lang w:eastAsia="fr-CA"/>
             </w:rPr>
           </w:pPr>
-          <w:hyperlink w:anchor="_Toc421474458" w:history="1">
+          <w:hyperlink w:anchor="_Toc421530899" w:history="1">
             <w:r>
               <w:rPr>
                 <w:rStyle w:val="Hyperlink"/>
@@ -1737,7 +1714,7 @@
                 <w:noProof/>
                 <w:webHidden/>
               </w:rPr>
-              <w:instrText xml:space="preserve"> PAGEREF _Toc421474458 \h </w:instrText>
+              <w:instrText xml:space="preserve"> PAGEREF _Toc421530899 \h </w:instrText>
             </w:r>
             <w:r>
               <w:rPr>
@@ -1777,7 +1754,7 @@
               <w:lang w:eastAsia="fr-CA"/>
             </w:rPr>
           </w:pPr>
-          <w:hyperlink w:anchor="_Toc421474459" w:history="1">
+          <w:hyperlink w:anchor="_Toc421530900" w:history="1">
             <w:r>
               <w:rPr>
                 <w:rStyle w:val="Hyperlink"/>
@@ -1804,7 +1781,7 @@
                 <w:noProof/>
                 <w:webHidden/>
               </w:rPr>
-              <w:instrText xml:space="preserve"> PAGEREF _Toc421474459 \h </w:instrText>
+              <w:instrText xml:space="preserve"> PAGEREF _Toc421530900 \h </w:instrText>
             </w:r>
             <w:r>
               <w:rPr>
@@ -1869,7 +1846,7 @@
       <w:pPr>
         <w:pStyle w:val="Heading1"/>
       </w:pPr>
-      <w:bookmarkStart w:id="0" w:name="_Toc421474439"/>
+      <w:bookmarkStart w:id="0" w:name="_Toc421530880"/>
       <w:r>
         <w:lastRenderedPageBreak/>
         <w:t>Introduction</w:t>
@@ -1882,31 +1859,7 @@
         <w:jc w:val="both"/>
       </w:pPr>
       <w:r>
-        <w:t xml:space="preserve">Dans le cadre du cours d’architecture des systèmes </w:t>
-      </w:r>
-      <w:proofErr w:type="spellStart"/>
-      <w:r>
-        <w:t>ordinés</w:t>
-      </w:r>
-      <w:proofErr w:type="spellEnd"/>
-      <w:r>
-        <w:t xml:space="preserve"> et VHDL, nous avons réalisé un deuxième système comportant une architecture modulaire. Cette architecture a été générée en utilisant l’utilitaire d’intégration système d’</w:t>
-      </w:r>
-      <w:proofErr w:type="spellStart"/>
-      <w:r>
-        <w:t>Altera</w:t>
-      </w:r>
-      <w:proofErr w:type="spellEnd"/>
-      <w:r>
-        <w:t>, QSYS. Nous avons ensuite conçu une architecture logicielle fonctionnant sur ce système. Nous avons finalement déployé le tout sur le Cyclone V de la carte DE1 SOC d’</w:t>
-      </w:r>
-      <w:proofErr w:type="spellStart"/>
-      <w:r>
-        <w:t>Altera</w:t>
-      </w:r>
-      <w:proofErr w:type="spellEnd"/>
-      <w:r>
-        <w:t>. Le système con</w:t>
+        <w:t>Dans le cadre du cours d’architecture des systèmes ordinés et VHDL, nous avons réalisé un deuxième système comportant une architecture modulaire. Cette architecture a été générée en utilisant l’utilitaire d’intégration système d’Altera, QSYS. Nous avons ensuite conçu une architecture logicielle fonctionnant sur ce système. Nous avons finalement déployé le tout sur le Cyclone V de la carte DE1 SOC d’Altera. Le système con</w:t>
       </w:r>
       <w:r>
         <w:t xml:space="preserve">çu </w:t>
@@ -1918,15 +1871,7 @@
         <w:t>e</w:t>
       </w:r>
       <w:r>
-        <w:t xml:space="preserve"> application d’infographie simplifiée  (NIOS </w:t>
-      </w:r>
-      <w:proofErr w:type="spellStart"/>
-      <w:r>
-        <w:t>draw</w:t>
-      </w:r>
-      <w:proofErr w:type="spellEnd"/>
-      <w:r>
-        <w:t>)</w:t>
+        <w:t xml:space="preserve"> application d’infographie simplifiée  (NIOS draw)</w:t>
       </w:r>
       <w:r>
         <w:t xml:space="preserve"> </w:t>
@@ -1959,7 +1904,7 @@
       <w:pPr>
         <w:pStyle w:val="Heading1"/>
       </w:pPr>
-      <w:bookmarkStart w:id="1" w:name="_Toc421474440"/>
+      <w:bookmarkStart w:id="1" w:name="_Toc421530881"/>
       <w:r>
         <w:lastRenderedPageBreak/>
         <w:t>Architecture du système</w:t>
@@ -1970,7 +1915,7 @@
       <w:pPr>
         <w:pStyle w:val="Heading2"/>
       </w:pPr>
-      <w:bookmarkStart w:id="2" w:name="_Toc421474441"/>
+      <w:bookmarkStart w:id="2" w:name="_Toc421530882"/>
       <w:r>
         <w:t>Description du système</w:t>
       </w:r>
@@ -2129,16 +2074,8 @@
               <w:rPr>
                 <w:rFonts w:ascii="Calibri" w:hAnsi="Calibri" w:cs="Calibri"/>
               </w:rPr>
-              <w:t xml:space="preserve">Module </w:t>
-            </w:r>
-            <w:proofErr w:type="spellStart"/>
-            <w:r>
-              <w:rPr>
-                <w:rFonts w:ascii="Calibri" w:hAnsi="Calibri" w:cs="Calibri"/>
-              </w:rPr>
-              <w:t>Qsys</w:t>
-            </w:r>
-            <w:proofErr w:type="spellEnd"/>
+              <w:t>Module Qsys</w:t>
+            </w:r>
           </w:p>
         </w:tc>
         <w:tc>
@@ -2176,14 +2113,12 @@
                 <w:rFonts w:ascii="Calibri" w:hAnsi="Calibri" w:cs="Calibri"/>
               </w:rPr>
             </w:pPr>
-            <w:proofErr w:type="spellStart"/>
             <w:r>
               <w:rPr>
                 <w:rFonts w:ascii="Calibri" w:hAnsi="Calibri" w:cs="Calibri"/>
               </w:rPr>
               <w:t>cpu</w:t>
             </w:r>
-            <w:proofErr w:type="spellEnd"/>
           </w:p>
         </w:tc>
         <w:tc>
@@ -2201,29 +2136,7 @@
               <w:rPr>
                 <w:rFonts w:ascii="Calibri" w:hAnsi="Calibri" w:cs="Calibri"/>
               </w:rPr>
-              <w:t xml:space="preserve">NIOS </w:t>
-            </w:r>
-            <w:proofErr w:type="gramStart"/>
-            <w:r>
-              <w:rPr>
-                <w:rFonts w:ascii="Calibri" w:hAnsi="Calibri" w:cs="Calibri"/>
-              </w:rPr>
-              <w:t>II(</w:t>
-            </w:r>
-            <w:proofErr w:type="spellStart"/>
-            <w:proofErr w:type="gramEnd"/>
-            <w:r>
-              <w:rPr>
-                <w:rFonts w:ascii="Calibri" w:hAnsi="Calibri" w:cs="Calibri"/>
-              </w:rPr>
-              <w:t>classic</w:t>
-            </w:r>
-            <w:proofErr w:type="spellEnd"/>
-            <w:r>
-              <w:rPr>
-                <w:rFonts w:ascii="Calibri" w:hAnsi="Calibri" w:cs="Calibri"/>
-              </w:rPr>
-              <w:t>)</w:t>
+              <w:t>NIOS II(classic)</w:t>
             </w:r>
           </w:p>
         </w:tc>
@@ -2259,14 +2172,12 @@
                 <w:rFonts w:ascii="Calibri" w:hAnsi="Calibri" w:cs="Calibri"/>
               </w:rPr>
             </w:pPr>
-            <w:proofErr w:type="spellStart"/>
             <w:r>
               <w:rPr>
                 <w:rFonts w:ascii="Calibri" w:hAnsi="Calibri" w:cs="Calibri"/>
               </w:rPr>
               <w:t>Onchip_mem</w:t>
             </w:r>
-            <w:proofErr w:type="spellEnd"/>
           </w:p>
         </w:tc>
         <w:tc>
@@ -2284,16 +2195,8 @@
               <w:rPr>
                 <w:rFonts w:ascii="Calibri" w:hAnsi="Calibri" w:cs="Calibri"/>
               </w:rPr>
-              <w:t xml:space="preserve">On-chip </w:t>
-            </w:r>
-            <w:proofErr w:type="spellStart"/>
-            <w:r>
-              <w:rPr>
-                <w:rFonts w:ascii="Calibri" w:hAnsi="Calibri" w:cs="Calibri"/>
-              </w:rPr>
-              <w:t>memory</w:t>
-            </w:r>
-            <w:proofErr w:type="spellEnd"/>
+              <w:t>On-chip memory</w:t>
+            </w:r>
           </w:p>
         </w:tc>
         <w:tc>
@@ -2337,14 +2240,12 @@
                 <w:rFonts w:ascii="Calibri" w:hAnsi="Calibri" w:cs="Calibri"/>
               </w:rPr>
             </w:pPr>
-            <w:proofErr w:type="spellStart"/>
             <w:r>
               <w:rPr>
                 <w:rFonts w:ascii="Calibri" w:hAnsi="Calibri" w:cs="Calibri"/>
               </w:rPr>
               <w:t>Jtag_uart</w:t>
             </w:r>
-            <w:proofErr w:type="spellEnd"/>
           </w:p>
         </w:tc>
         <w:tc>
@@ -2421,16 +2322,8 @@
               <w:rPr>
                 <w:rFonts w:ascii="Calibri" w:hAnsi="Calibri" w:cs="Calibri"/>
               </w:rPr>
-              <w:t xml:space="preserve">PS2 </w:t>
-            </w:r>
-            <w:proofErr w:type="spellStart"/>
-            <w:r>
-              <w:rPr>
-                <w:rFonts w:ascii="Calibri" w:hAnsi="Calibri" w:cs="Calibri"/>
-              </w:rPr>
-              <w:t>controller</w:t>
-            </w:r>
-            <w:proofErr w:type="spellEnd"/>
+              <w:t>PS2 controller</w:t>
+            </w:r>
           </w:p>
         </w:tc>
         <w:tc>
@@ -2474,14 +2367,12 @@
                 <w:rFonts w:ascii="Calibri" w:hAnsi="Calibri" w:cs="Calibri"/>
               </w:rPr>
             </w:pPr>
-            <w:proofErr w:type="spellStart"/>
             <w:r>
               <w:rPr>
                 <w:rFonts w:ascii="Calibri" w:hAnsi="Calibri" w:cs="Calibri"/>
               </w:rPr>
               <w:t>Sysid</w:t>
             </w:r>
-            <w:proofErr w:type="spellEnd"/>
           </w:p>
         </w:tc>
         <w:tc>
@@ -2499,16 +2390,8 @@
               <w:rPr>
                 <w:rFonts w:ascii="Calibri" w:hAnsi="Calibri" w:cs="Calibri"/>
               </w:rPr>
-              <w:t xml:space="preserve">System id </w:t>
-            </w:r>
-            <w:proofErr w:type="spellStart"/>
-            <w:r>
-              <w:rPr>
-                <w:rFonts w:ascii="Calibri" w:hAnsi="Calibri" w:cs="Calibri"/>
-              </w:rPr>
-              <w:t>controller</w:t>
-            </w:r>
-            <w:proofErr w:type="spellEnd"/>
+              <w:t>System id controller</w:t>
+            </w:r>
           </w:p>
         </w:tc>
         <w:tc>
@@ -2543,14 +2426,12 @@
                 <w:rFonts w:ascii="Calibri" w:hAnsi="Calibri" w:cs="Calibri"/>
               </w:rPr>
             </w:pPr>
-            <w:proofErr w:type="spellStart"/>
             <w:r>
               <w:rPr>
                 <w:rFonts w:ascii="Calibri" w:hAnsi="Calibri" w:cs="Calibri"/>
               </w:rPr>
               <w:t>Sdram_controller</w:t>
             </w:r>
-            <w:proofErr w:type="spellEnd"/>
           </w:p>
         </w:tc>
         <w:tc>
@@ -2631,14 +2512,12 @@
                 <w:rFonts w:ascii="Calibri" w:hAnsi="Calibri" w:cs="Calibri"/>
               </w:rPr>
             </w:pPr>
-            <w:proofErr w:type="spellStart"/>
             <w:r>
               <w:rPr>
                 <w:rFonts w:ascii="Calibri" w:hAnsi="Calibri" w:cs="Calibri"/>
               </w:rPr>
               <w:t>Sys_sram_pll</w:t>
             </w:r>
-            <w:proofErr w:type="spellEnd"/>
           </w:p>
         </w:tc>
         <w:tc>
@@ -2656,16 +2535,8 @@
               <w:rPr>
                 <w:rFonts w:ascii="Calibri" w:hAnsi="Calibri" w:cs="Calibri"/>
               </w:rPr>
-              <w:t xml:space="preserve">SDRAM </w:t>
-            </w:r>
-            <w:proofErr w:type="spellStart"/>
-            <w:r>
-              <w:rPr>
-                <w:rFonts w:ascii="Calibri" w:hAnsi="Calibri" w:cs="Calibri"/>
-              </w:rPr>
-              <w:t>clock</w:t>
-            </w:r>
-            <w:proofErr w:type="spellEnd"/>
+              <w:t>SDRAM clock</w:t>
+            </w:r>
           </w:p>
         </w:tc>
         <w:tc>
@@ -2700,14 +2571,12 @@
                 <w:rFonts w:ascii="Calibri" w:hAnsi="Calibri" w:cs="Calibri"/>
               </w:rPr>
             </w:pPr>
-            <w:proofErr w:type="spellStart"/>
             <w:r>
               <w:rPr>
                 <w:rFonts w:ascii="Calibri" w:hAnsi="Calibri" w:cs="Calibri"/>
               </w:rPr>
               <w:t>Video_clk</w:t>
             </w:r>
-            <w:proofErr w:type="spellEnd"/>
           </w:p>
         </w:tc>
         <w:tc>
@@ -2777,35 +2646,7 @@
               <w:rPr>
                 <w:rFonts w:ascii="Calibri" w:hAnsi="Calibri" w:cs="Calibri"/>
               </w:rPr>
-              <w:t xml:space="preserve"> </w:t>
-            </w:r>
-            <w:proofErr w:type="spellStart"/>
-            <w:r>
-              <w:rPr>
-                <w:rFonts w:ascii="Calibri" w:hAnsi="Calibri" w:cs="Calibri"/>
-              </w:rPr>
-              <w:t>vga</w:t>
-            </w:r>
-            <w:proofErr w:type="spellEnd"/>
-            <w:r>
-              <w:rPr>
-                <w:rFonts w:ascii="Calibri" w:hAnsi="Calibri" w:cs="Calibri"/>
-              </w:rPr>
-              <w:t xml:space="preserve"> </w:t>
-            </w:r>
-            <w:proofErr w:type="spellStart"/>
-            <w:r>
-              <w:rPr>
-                <w:rFonts w:ascii="Calibri" w:hAnsi="Calibri" w:cs="Calibri"/>
-              </w:rPr>
-              <w:t>controller</w:t>
-            </w:r>
-            <w:proofErr w:type="spellEnd"/>
-            <w:r>
-              <w:rPr>
-                <w:rFonts w:ascii="Calibri" w:hAnsi="Calibri" w:cs="Calibri"/>
-              </w:rPr>
-              <w:t xml:space="preserve"> </w:t>
+              <w:t xml:space="preserve"> vga controller </w:t>
             </w:r>
             <w:r>
               <w:rPr>
@@ -2831,14 +2672,12 @@
                 <w:rFonts w:ascii="Calibri" w:hAnsi="Calibri" w:cs="Calibri"/>
               </w:rPr>
             </w:pPr>
-            <w:proofErr w:type="spellStart"/>
             <w:r>
               <w:rPr>
                 <w:rFonts w:ascii="Calibri" w:hAnsi="Calibri" w:cs="Calibri"/>
               </w:rPr>
               <w:t>Pixel_buffer</w:t>
             </w:r>
-            <w:proofErr w:type="spellEnd"/>
           </w:p>
         </w:tc>
         <w:tc>
@@ -2856,16 +2695,8 @@
               <w:rPr>
                 <w:rFonts w:ascii="Calibri" w:hAnsi="Calibri" w:cs="Calibri"/>
               </w:rPr>
-              <w:t xml:space="preserve">Pixel buffer DMA </w:t>
-            </w:r>
-            <w:proofErr w:type="spellStart"/>
-            <w:r>
-              <w:rPr>
-                <w:rFonts w:ascii="Calibri" w:hAnsi="Calibri" w:cs="Calibri"/>
-              </w:rPr>
-              <w:t>controller</w:t>
-            </w:r>
-            <w:proofErr w:type="spellEnd"/>
+              <w:t>Pixel buffer DMA controller</w:t>
+            </w:r>
           </w:p>
         </w:tc>
         <w:tc>
@@ -2883,21 +2714,7 @@
               <w:rPr>
                 <w:rFonts w:ascii="Calibri" w:hAnsi="Calibri" w:cs="Calibri"/>
               </w:rPr>
-              <w:t xml:space="preserve">Affiche les pixel sur </w:t>
-            </w:r>
-            <w:proofErr w:type="gramStart"/>
-            <w:r>
-              <w:rPr>
-                <w:rFonts w:ascii="Calibri" w:hAnsi="Calibri" w:cs="Calibri"/>
-              </w:rPr>
-              <w:t>l’écran(</w:t>
-            </w:r>
-            <w:proofErr w:type="gramEnd"/>
-            <w:r>
-              <w:rPr>
-                <w:rFonts w:ascii="Calibri" w:hAnsi="Calibri" w:cs="Calibri"/>
-              </w:rPr>
-              <w:t>320X240)</w:t>
+              <w:t>Affiche les pixel sur l’écran(320X240)</w:t>
             </w:r>
             <w:r>
               <w:rPr>
@@ -2920,14 +2737,12 @@
                 <w:rFonts w:ascii="Calibri" w:hAnsi="Calibri" w:cs="Calibri"/>
               </w:rPr>
             </w:pPr>
-            <w:proofErr w:type="spellStart"/>
             <w:r>
               <w:rPr>
                 <w:rFonts w:ascii="Calibri" w:hAnsi="Calibri" w:cs="Calibri"/>
               </w:rPr>
               <w:t>Resampler</w:t>
             </w:r>
-            <w:proofErr w:type="spellEnd"/>
           </w:p>
         </w:tc>
         <w:tc>
@@ -2945,21 +2760,7 @@
               <w:rPr>
                 <w:rFonts w:ascii="Calibri" w:hAnsi="Calibri" w:cs="Calibri"/>
               </w:rPr>
-              <w:t xml:space="preserve">RGB </w:t>
-            </w:r>
-            <w:proofErr w:type="spellStart"/>
-            <w:r>
-              <w:rPr>
-                <w:rFonts w:ascii="Calibri" w:hAnsi="Calibri" w:cs="Calibri"/>
-              </w:rPr>
-              <w:t>Resampler</w:t>
-            </w:r>
-            <w:proofErr w:type="spellEnd"/>
-            <w:r>
-              <w:rPr>
-                <w:rFonts w:ascii="Calibri" w:hAnsi="Calibri" w:cs="Calibri"/>
-              </w:rPr>
-              <w:t xml:space="preserve"> </w:t>
+              <w:t xml:space="preserve">RGB Resampler </w:t>
             </w:r>
           </w:p>
         </w:tc>
@@ -2998,14 +2799,12 @@
                 <w:rFonts w:ascii="Calibri" w:hAnsi="Calibri" w:cs="Calibri"/>
               </w:rPr>
             </w:pPr>
-            <w:proofErr w:type="spellStart"/>
             <w:r>
               <w:rPr>
                 <w:rFonts w:ascii="Calibri" w:hAnsi="Calibri" w:cs="Calibri"/>
               </w:rPr>
               <w:t>Character_buffer</w:t>
             </w:r>
-            <w:proofErr w:type="spellEnd"/>
           </w:p>
         </w:tc>
         <w:tc>
@@ -3075,21 +2874,7 @@
               <w:rPr>
                 <w:rFonts w:ascii="Calibri" w:hAnsi="Calibri" w:cs="Calibri"/>
               </w:rPr>
-              <w:t>(</w:t>
-            </w:r>
-            <w:proofErr w:type="spellStart"/>
-            <w:r>
-              <w:rPr>
-                <w:rFonts w:ascii="Calibri" w:hAnsi="Calibri" w:cs="Calibri"/>
-              </w:rPr>
-              <w:t>foreground</w:t>
-            </w:r>
-            <w:proofErr w:type="spellEnd"/>
-            <w:r>
-              <w:rPr>
-                <w:rFonts w:ascii="Calibri" w:hAnsi="Calibri" w:cs="Calibri"/>
-              </w:rPr>
-              <w:t>)</w:t>
+              <w:t>(foreground)</w:t>
             </w:r>
           </w:p>
         </w:tc>
@@ -3106,14 +2891,12 @@
                 <w:rFonts w:ascii="Calibri" w:hAnsi="Calibri" w:cs="Calibri"/>
               </w:rPr>
             </w:pPr>
-            <w:proofErr w:type="spellStart"/>
             <w:r>
               <w:rPr>
                 <w:rFonts w:ascii="Calibri" w:hAnsi="Calibri" w:cs="Calibri"/>
               </w:rPr>
               <w:t>blender</w:t>
             </w:r>
-            <w:proofErr w:type="spellEnd"/>
           </w:p>
         </w:tc>
         <w:tc>
@@ -3131,16 +2914,8 @@
               <w:rPr>
                 <w:rFonts w:ascii="Calibri" w:hAnsi="Calibri" w:cs="Calibri"/>
               </w:rPr>
-              <w:t xml:space="preserve">Alpha </w:t>
-            </w:r>
-            <w:proofErr w:type="spellStart"/>
-            <w:r>
-              <w:rPr>
-                <w:rFonts w:ascii="Calibri" w:hAnsi="Calibri" w:cs="Calibri"/>
-              </w:rPr>
-              <w:t>Blender</w:t>
-            </w:r>
-            <w:proofErr w:type="spellEnd"/>
+              <w:t>Alpha Blender</w:t>
+            </w:r>
           </w:p>
         </w:tc>
         <w:tc>
@@ -3158,21 +2933,7 @@
               <w:rPr>
                 <w:rFonts w:ascii="Calibri" w:hAnsi="Calibri" w:cs="Calibri"/>
               </w:rPr>
-              <w:t xml:space="preserve">Mélange le background et le </w:t>
-            </w:r>
-            <w:proofErr w:type="spellStart"/>
-            <w:r>
-              <w:rPr>
-                <w:rFonts w:ascii="Calibri" w:hAnsi="Calibri" w:cs="Calibri"/>
-              </w:rPr>
-              <w:t>foreground</w:t>
-            </w:r>
-            <w:proofErr w:type="spellEnd"/>
-            <w:r>
-              <w:rPr>
-                <w:rFonts w:ascii="Calibri" w:hAnsi="Calibri" w:cs="Calibri"/>
-              </w:rPr>
-              <w:t xml:space="preserve"> ensemble</w:t>
+              <w:t>Mélange le background et le foreground ensemble</w:t>
             </w:r>
           </w:p>
         </w:tc>
@@ -3192,14 +2953,12 @@
                 <w:rFonts w:ascii="Calibri" w:hAnsi="Calibri" w:cs="Calibri"/>
               </w:rPr>
             </w:pPr>
-            <w:proofErr w:type="spellStart"/>
             <w:r>
               <w:rPr>
                 <w:rFonts w:ascii="Calibri" w:hAnsi="Calibri" w:cs="Calibri"/>
               </w:rPr>
               <w:t>fifo</w:t>
             </w:r>
-            <w:proofErr w:type="spellEnd"/>
           </w:p>
         </w:tc>
         <w:tc>
@@ -3217,30 +2976,8 @@
               <w:rPr>
                 <w:rFonts w:ascii="Calibri" w:hAnsi="Calibri" w:cs="Calibri"/>
               </w:rPr>
-              <w:t xml:space="preserve">Dual </w:t>
-            </w:r>
-            <w:proofErr w:type="spellStart"/>
-            <w:r>
-              <w:rPr>
-                <w:rFonts w:ascii="Calibri" w:hAnsi="Calibri" w:cs="Calibri"/>
-              </w:rPr>
-              <w:t>clock</w:t>
-            </w:r>
-            <w:proofErr w:type="spellEnd"/>
-            <w:r>
-              <w:rPr>
-                <w:rFonts w:ascii="Calibri" w:hAnsi="Calibri" w:cs="Calibri"/>
-              </w:rPr>
-              <w:t xml:space="preserve"> </w:t>
-            </w:r>
-            <w:proofErr w:type="spellStart"/>
-            <w:r>
-              <w:rPr>
-                <w:rFonts w:ascii="Calibri" w:hAnsi="Calibri" w:cs="Calibri"/>
-              </w:rPr>
-              <w:t>FiFO</w:t>
-            </w:r>
-            <w:proofErr w:type="spellEnd"/>
+              <w:t>Dual clock FiFO</w:t>
+            </w:r>
           </w:p>
         </w:tc>
         <w:tc>
@@ -3275,14 +3012,12 @@
                 <w:rFonts w:ascii="Calibri" w:hAnsi="Calibri" w:cs="Calibri"/>
               </w:rPr>
             </w:pPr>
-            <w:proofErr w:type="spellStart"/>
             <w:r>
               <w:rPr>
                 <w:rFonts w:ascii="Calibri" w:hAnsi="Calibri" w:cs="Calibri"/>
               </w:rPr>
               <w:t>Vga_controller</w:t>
             </w:r>
-            <w:proofErr w:type="spellEnd"/>
           </w:p>
         </w:tc>
         <w:tc>
@@ -3351,21 +3086,7 @@
               <w:rPr>
                 <w:rFonts w:ascii="Calibri" w:hAnsi="Calibri" w:cs="Calibri"/>
               </w:rPr>
-              <w:t xml:space="preserve"> qui </w:t>
-            </w:r>
-            <w:proofErr w:type="gramStart"/>
-            <w:r>
-              <w:rPr>
-                <w:rFonts w:ascii="Calibri" w:hAnsi="Calibri" w:cs="Calibri"/>
-              </w:rPr>
-              <w:t>est</w:t>
-            </w:r>
-            <w:proofErr w:type="gramEnd"/>
-            <w:r>
-              <w:rPr>
-                <w:rFonts w:ascii="Calibri" w:hAnsi="Calibri" w:cs="Calibri"/>
-              </w:rPr>
-              <w:t xml:space="preserve"> connecté avec le DAC de sortie</w:t>
+              <w:t xml:space="preserve"> qui est connecté avec le DAC de sortie</w:t>
             </w:r>
           </w:p>
         </w:tc>
@@ -3385,23 +3106,18 @@
       <w:r>
         <w:br w:type="page"/>
       </w:r>
-      <w:bookmarkStart w:id="3" w:name="_Toc421474442"/>
+      <w:bookmarkStart w:id="3" w:name="_Toc421530883"/>
       <w:r>
         <w:lastRenderedPageBreak/>
-        <w:t xml:space="preserve">Configuration </w:t>
-      </w:r>
-      <w:proofErr w:type="spellStart"/>
-      <w:r>
-        <w:t>Qsys</w:t>
+        <w:t>Configuration Qsys</w:t>
       </w:r>
       <w:bookmarkEnd w:id="3"/>
-      <w:proofErr w:type="spellEnd"/>
     </w:p>
     <w:p>
       <w:pPr>
         <w:pStyle w:val="Heading3"/>
       </w:pPr>
-      <w:bookmarkStart w:id="4" w:name="_Toc421474443"/>
+      <w:bookmarkStart w:id="4" w:name="_Toc421530884"/>
       <w:r>
         <w:t>Vue globale</w:t>
       </w:r>
@@ -3464,16 +3180,14 @@
       <w:pPr>
         <w:pStyle w:val="Heading3"/>
       </w:pPr>
-      <w:bookmarkStart w:id="5" w:name="_Toc421474444"/>
+      <w:bookmarkStart w:id="5" w:name="_Toc421530885"/>
       <w:r>
         <w:t xml:space="preserve">Partie </w:t>
       </w:r>
-      <w:proofErr w:type="spellStart"/>
       <w:r>
         <w:t>Cpu</w:t>
       </w:r>
       <w:bookmarkEnd w:id="5"/>
-      <w:proofErr w:type="spellEnd"/>
     </w:p>
     <w:p>
       <w:r>
@@ -3532,7 +3246,7 @@
       <w:pPr>
         <w:pStyle w:val="Heading3"/>
       </w:pPr>
-      <w:bookmarkStart w:id="6" w:name="_Toc421474445"/>
+      <w:bookmarkStart w:id="6" w:name="_Toc421530886"/>
       <w:r>
         <w:t>Partie Vidéo</w:t>
       </w:r>
@@ -3603,7 +3317,7 @@
           <w:rFonts w:eastAsiaTheme="minorHAnsi"/>
         </w:rPr>
       </w:pPr>
-      <w:bookmarkStart w:id="7" w:name="_Toc421474446"/>
+      <w:bookmarkStart w:id="7" w:name="_Toc421530887"/>
       <w:r>
         <w:rPr>
           <w:rFonts w:eastAsiaTheme="minorHAnsi"/>
@@ -3978,7 +3692,7 @@
       <w:pPr>
         <w:pStyle w:val="Heading1"/>
       </w:pPr>
-      <w:bookmarkStart w:id="8" w:name="_Toc421474447"/>
+      <w:bookmarkStart w:id="8" w:name="_Toc421530888"/>
       <w:r>
         <w:lastRenderedPageBreak/>
         <w:t>Architecture logicielle</w:t>
@@ -4126,7 +3840,7 @@
       <w:pPr>
         <w:pStyle w:val="Heading2"/>
       </w:pPr>
-      <w:bookmarkStart w:id="9" w:name="_Toc421474448"/>
+      <w:bookmarkStart w:id="9" w:name="_Toc421530889"/>
       <w:r>
         <w:t>Description de logiciel</w:t>
       </w:r>
@@ -4307,11 +4021,9 @@
             <w:pPr>
               <w:cnfStyle w:val="000000000000"/>
             </w:pPr>
-            <w:proofErr w:type="spellStart"/>
             <w:r>
               <w:t>InitDisplay</w:t>
             </w:r>
-            <w:proofErr w:type="spellEnd"/>
           </w:p>
         </w:tc>
         <w:tc>
@@ -4362,11 +4074,9 @@
             <w:pPr>
               <w:cnfStyle w:val="000000100000"/>
             </w:pPr>
-            <w:proofErr w:type="spellStart"/>
             <w:r>
               <w:t>DrawPixel</w:t>
             </w:r>
-            <w:proofErr w:type="spellEnd"/>
           </w:p>
         </w:tc>
         <w:tc>
@@ -4414,11 +4124,9 @@
             <w:pPr>
               <w:cnfStyle w:val="000000000000"/>
             </w:pPr>
-            <w:proofErr w:type="spellStart"/>
             <w:r>
               <w:t>DrawPixelColored</w:t>
             </w:r>
-            <w:proofErr w:type="spellEnd"/>
           </w:p>
         </w:tc>
         <w:tc>
@@ -4435,18 +4143,8 @@
               <w:cnfStyle w:val="000000000000"/>
             </w:pPr>
             <w:r>
-              <w:t xml:space="preserve">Affiche un pixel avec couleur en alternance selon </w:t>
-            </w:r>
-            <w:proofErr w:type="spellStart"/>
-            <w:r>
-              <w:t>x</w:t>
-            </w:r>
-            <w:proofErr w:type="gramStart"/>
-            <w:r>
-              <w:t>,y</w:t>
-            </w:r>
-            <w:proofErr w:type="spellEnd"/>
-            <w:proofErr w:type="gramEnd"/>
+              <w:t>Affiche un pixel avec couleur en alternance selon x,y</w:t>
+            </w:r>
           </w:p>
         </w:tc>
       </w:tr>
@@ -4478,11 +4176,9 @@
             <w:pPr>
               <w:cnfStyle w:val="000000100000"/>
             </w:pPr>
-            <w:proofErr w:type="spellStart"/>
             <w:r>
               <w:t>CleanDrawZone</w:t>
             </w:r>
-            <w:proofErr w:type="spellEnd"/>
           </w:p>
         </w:tc>
         <w:tc>
@@ -4527,11 +4223,9 @@
             <w:pPr>
               <w:cnfStyle w:val="000000000000"/>
             </w:pPr>
-            <w:proofErr w:type="spellStart"/>
             <w:r>
               <w:t>UpdateCursorPosition</w:t>
             </w:r>
-            <w:proofErr w:type="spellEnd"/>
           </w:p>
         </w:tc>
         <w:tc>
@@ -4584,11 +4278,9 @@
             <w:pPr>
               <w:cnfStyle w:val="000000100000"/>
             </w:pPr>
-            <w:proofErr w:type="spellStart"/>
             <w:r>
               <w:t>NiosDrawApp</w:t>
             </w:r>
-            <w:proofErr w:type="spellEnd"/>
           </w:p>
         </w:tc>
         <w:tc>
@@ -4633,11 +4325,9 @@
             <w:pPr>
               <w:cnfStyle w:val="000000000000"/>
             </w:pPr>
-            <w:proofErr w:type="spellStart"/>
             <w:r>
               <w:t>DisplayCoordinate</w:t>
             </w:r>
-            <w:proofErr w:type="spellEnd"/>
           </w:p>
         </w:tc>
         <w:tc>
@@ -4688,11 +4378,9 @@
             <w:pPr>
               <w:cnfStyle w:val="000000100000"/>
             </w:pPr>
-            <w:proofErr w:type="spellStart"/>
             <w:r>
               <w:t>SendTelemetry</w:t>
             </w:r>
-            <w:proofErr w:type="spellEnd"/>
           </w:p>
         </w:tc>
         <w:tc>
@@ -4709,13 +4397,8 @@
               <w:cnfStyle w:val="000000100000"/>
             </w:pPr>
             <w:r>
-              <w:t xml:space="preserve">Rafraichit les valeurs de télémétrie envoyées à la console </w:t>
-            </w:r>
-            <w:proofErr w:type="spellStart"/>
-            <w:r>
-              <w:t>Nios</w:t>
-            </w:r>
-            <w:proofErr w:type="spellEnd"/>
+              <w:t>Rafraichit les valeurs de télémétrie envoyées à la console Nios</w:t>
+            </w:r>
           </w:p>
         </w:tc>
       </w:tr>
@@ -4782,15 +4465,7 @@
               <w:t xml:space="preserve"> mise en m</w:t>
             </w:r>
             <w:r>
-              <w:t>émoire de X</w:t>
-            </w:r>
-            <w:proofErr w:type="gramStart"/>
-            <w:r>
-              <w:t>,Y,SW</w:t>
-            </w:r>
-            <w:proofErr w:type="gramEnd"/>
-            <w:r>
-              <w:t xml:space="preserve"> des évènements souris dans des FIFO</w:t>
+              <w:t>émoire de X,Y,SW des évènements souris dans des FIFO</w:t>
             </w:r>
           </w:p>
         </w:tc>
@@ -4831,14 +4506,12 @@
                 <w:lang w:val="en-US"/>
               </w:rPr>
             </w:pPr>
-            <w:proofErr w:type="spellStart"/>
             <w:r>
               <w:rPr>
                 <w:lang w:val="en-US"/>
               </w:rPr>
               <w:t>mouseInit</w:t>
             </w:r>
-            <w:proofErr w:type="spellEnd"/>
           </w:p>
         </w:tc>
         <w:tc>
@@ -4897,14 +4570,12 @@
             <w:r>
               <w:t xml:space="preserve"> </w:t>
             </w:r>
-            <w:proofErr w:type="spellStart"/>
             <w:r>
               <w:rPr>
                 <w:lang w:val="en-US"/>
               </w:rPr>
               <w:t>mouseGetNbEvent</w:t>
             </w:r>
-            <w:proofErr w:type="spellEnd"/>
           </w:p>
         </w:tc>
         <w:tc>
@@ -4969,14 +4640,12 @@
                 <w:lang w:val="en-US"/>
               </w:rPr>
             </w:pPr>
-            <w:proofErr w:type="spellStart"/>
             <w:r>
               <w:rPr>
                 <w:lang w:val="en-US"/>
               </w:rPr>
               <w:t>mouseGetX</w:t>
             </w:r>
-            <w:proofErr w:type="spellEnd"/>
           </w:p>
         </w:tc>
         <w:tc>
@@ -4991,15 +4660,7 @@
               <w:cnfStyle w:val="000000100000"/>
             </w:pPr>
             <w:r>
-              <w:t xml:space="preserve">Extrait une valeur de X du </w:t>
-            </w:r>
-            <w:proofErr w:type="spellStart"/>
-            <w:r>
-              <w:t>fifo</w:t>
-            </w:r>
-            <w:proofErr w:type="spellEnd"/>
-            <w:r>
-              <w:t xml:space="preserve"> </w:t>
+              <w:t xml:space="preserve">Extrait une valeur de X du fifo </w:t>
             </w:r>
           </w:p>
         </w:tc>
@@ -5037,14 +4698,12 @@
                 <w:lang w:val="en-US"/>
               </w:rPr>
             </w:pPr>
-            <w:proofErr w:type="spellStart"/>
             <w:r>
               <w:rPr>
                 <w:lang w:val="en-US"/>
               </w:rPr>
               <w:t>mouseGetY</w:t>
             </w:r>
-            <w:proofErr w:type="spellEnd"/>
           </w:p>
         </w:tc>
         <w:tc>
@@ -5059,15 +4718,7 @@
               <w:cnfStyle w:val="000000000000"/>
             </w:pPr>
             <w:r>
-              <w:t xml:space="preserve">Extrait une valeur de Y du </w:t>
-            </w:r>
-            <w:proofErr w:type="spellStart"/>
-            <w:r>
-              <w:t>fifo</w:t>
-            </w:r>
-            <w:proofErr w:type="spellEnd"/>
-            <w:r>
-              <w:t xml:space="preserve"> </w:t>
+              <w:t xml:space="preserve">Extrait une valeur de Y du fifo </w:t>
             </w:r>
           </w:p>
         </w:tc>
@@ -5108,14 +4759,12 @@
                 <w:lang w:val="en-US"/>
               </w:rPr>
             </w:pPr>
-            <w:proofErr w:type="spellStart"/>
             <w:r>
               <w:rPr>
                 <w:lang w:val="en-US"/>
               </w:rPr>
               <w:t>mouseGetSwL</w:t>
             </w:r>
-            <w:proofErr w:type="spellEnd"/>
           </w:p>
         </w:tc>
         <w:tc>
@@ -5130,15 +4779,7 @@
               <w:cnfStyle w:val="000000100000"/>
             </w:pPr>
             <w:r>
-              <w:t xml:space="preserve">Extrait une valeur de bouton  gauche du </w:t>
-            </w:r>
-            <w:proofErr w:type="spellStart"/>
-            <w:r>
-              <w:t>fifo</w:t>
-            </w:r>
-            <w:proofErr w:type="spellEnd"/>
-            <w:r>
-              <w:t xml:space="preserve"> </w:t>
+              <w:t xml:space="preserve">Extrait une valeur de bouton  gauche du fifo </w:t>
             </w:r>
           </w:p>
         </w:tc>
@@ -5176,14 +4817,12 @@
                 <w:lang w:val="en-US"/>
               </w:rPr>
             </w:pPr>
-            <w:proofErr w:type="spellStart"/>
             <w:r>
               <w:rPr>
                 <w:lang w:val="en-US"/>
               </w:rPr>
               <w:t>mouseGetSwR</w:t>
             </w:r>
-            <w:proofErr w:type="spellEnd"/>
           </w:p>
         </w:tc>
         <w:tc>
@@ -5198,13 +4837,8 @@
               <w:cnfStyle w:val="000000000000"/>
             </w:pPr>
             <w:r>
-              <w:t xml:space="preserve">Extrait une valeur de bouton  droit du </w:t>
-            </w:r>
-            <w:proofErr w:type="spellStart"/>
-            <w:r>
-              <w:t>fifo</w:t>
-            </w:r>
-            <w:proofErr w:type="spellEnd"/>
+              <w:t>Extrait une valeur de bouton  droit du fifo</w:t>
+            </w:r>
           </w:p>
         </w:tc>
       </w:tr>
@@ -5246,14 +4880,12 @@
                 <w:lang w:val="en-US"/>
               </w:rPr>
             </w:pPr>
-            <w:proofErr w:type="spellStart"/>
             <w:r>
               <w:rPr>
                 <w:lang w:val="en-US"/>
               </w:rPr>
               <w:t>mousePtrOutInc</w:t>
             </w:r>
-            <w:proofErr w:type="spellEnd"/>
           </w:p>
         </w:tc>
         <w:tc>
@@ -5272,24 +4904,14 @@
               <w:t>Incrémente le pointeur de s</w:t>
             </w:r>
             <w:r>
-              <w:t xml:space="preserve">ortie du </w:t>
-            </w:r>
-            <w:proofErr w:type="spellStart"/>
-            <w:r>
-              <w:t>fifo</w:t>
-            </w:r>
-            <w:proofErr w:type="spellEnd"/>
-            <w:r>
-              <w:t xml:space="preserve"> et décrémente </w:t>
+              <w:t xml:space="preserve">ortie du fifo et décrémente </w:t>
             </w:r>
             <w:r>
               <w:t>«</w:t>
             </w:r>
-            <w:proofErr w:type="spellStart"/>
             <w:r>
               <w:t>NbEvent</w:t>
             </w:r>
-            <w:proofErr w:type="spellEnd"/>
             <w:r>
               <w:t xml:space="preserve"> </w:t>
             </w:r>
@@ -5303,15 +4925,7 @@
               <w:t>s</w:t>
             </w:r>
             <w:r>
-              <w:t xml:space="preserve"> les « </w:t>
-            </w:r>
-            <w:proofErr w:type="spellStart"/>
-            <w:r>
-              <w:t>get</w:t>
-            </w:r>
-            <w:proofErr w:type="spellEnd"/>
-            <w:r>
-              <w:t> »</w:t>
+              <w:t xml:space="preserve"> les « get »</w:t>
             </w:r>
           </w:p>
         </w:tc>
@@ -5328,13 +4942,8 @@
             </w:tcBorders>
           </w:tcPr>
           <w:p>
-            <w:proofErr w:type="spellStart"/>
-            <w:r>
-              <w:t>JtagUart</w:t>
-            </w:r>
-            <w:proofErr w:type="spellEnd"/>
-            <w:r>
-              <w:t>(.c/.h)</w:t>
+            <w:r>
+              <w:t>JtagUart(.c/.h)</w:t>
             </w:r>
           </w:p>
         </w:tc>
@@ -5352,11 +4961,9 @@
             <w:pPr>
               <w:cnfStyle w:val="000000000000"/>
             </w:pPr>
-            <w:proofErr w:type="spellStart"/>
             <w:r>
               <w:t>jUartSendString</w:t>
             </w:r>
-            <w:proofErr w:type="spellEnd"/>
           </w:p>
         </w:tc>
         <w:tc>
@@ -5376,15 +4983,7 @@
               <w:t>Envoie</w:t>
             </w:r>
             <w:r>
-              <w:t xml:space="preserve"> sur console </w:t>
-            </w:r>
-            <w:proofErr w:type="spellStart"/>
-            <w:r>
-              <w:t>Nios</w:t>
-            </w:r>
-            <w:proofErr w:type="spellEnd"/>
-            <w:r>
-              <w:t xml:space="preserve"> une chaî</w:t>
+              <w:t xml:space="preserve"> sur console Nios une chaî</w:t>
             </w:r>
             <w:r>
               <w:t xml:space="preserve">ne de caractère ou un tableau se terminant par </w:t>
@@ -5431,11 +5030,9 @@
             <w:pPr>
               <w:cnfStyle w:val="000000100000"/>
             </w:pPr>
-            <w:proofErr w:type="spellStart"/>
             <w:r>
               <w:t>jUartSendVar</w:t>
             </w:r>
-            <w:proofErr w:type="spellEnd"/>
           </w:p>
         </w:tc>
         <w:tc>
@@ -5452,13 +5049,8 @@
               <w:cnfStyle w:val="000000100000"/>
             </w:pPr>
             <w:r>
-              <w:t xml:space="preserve">Envoie une valeur décimale sur la console </w:t>
-            </w:r>
-            <w:proofErr w:type="spellStart"/>
-            <w:r>
-              <w:t>Nios</w:t>
-            </w:r>
-            <w:proofErr w:type="spellEnd"/>
+              <w:t>Envoie une valeur décimale sur la console Nios</w:t>
+            </w:r>
           </w:p>
         </w:tc>
       </w:tr>
@@ -5523,7 +5115,7 @@
       <w:pPr>
         <w:pStyle w:val="Heading2"/>
       </w:pPr>
-      <w:bookmarkStart w:id="10" w:name="_Toc421474449"/>
+      <w:bookmarkStart w:id="10" w:name="_Toc421530890"/>
       <w:r>
         <w:lastRenderedPageBreak/>
         <w:t xml:space="preserve">Code </w:t>
@@ -5538,13 +5130,11 @@
         <w:pStyle w:val="Heading3"/>
         <w:jc w:val="center"/>
       </w:pPr>
-      <w:bookmarkStart w:id="11" w:name="_Toc421474450"/>
-      <w:proofErr w:type="spellStart"/>
+      <w:bookmarkStart w:id="11" w:name="_Toc421530891"/>
       <w:r>
         <w:t>Display.c</w:t>
       </w:r>
       <w:bookmarkEnd w:id="11"/>
-      <w:proofErr w:type="spellEnd"/>
     </w:p>
     <w:p>
       <w:r>
@@ -6195,14 +5785,12 @@
         <w:pStyle w:val="Heading3"/>
         <w:jc w:val="center"/>
       </w:pPr>
-      <w:bookmarkStart w:id="12" w:name="_Toc421474451"/>
-      <w:proofErr w:type="spellStart"/>
+      <w:bookmarkStart w:id="12" w:name="_Toc421530892"/>
       <w:r>
         <w:lastRenderedPageBreak/>
         <w:t>Display.h</w:t>
       </w:r>
       <w:bookmarkEnd w:id="12"/>
-      <w:proofErr w:type="spellEnd"/>
     </w:p>
     <w:p>
       <w:pPr>
@@ -6323,14 +5911,12 @@
         <w:pStyle w:val="Heading3"/>
         <w:jc w:val="center"/>
       </w:pPr>
-      <w:bookmarkStart w:id="13" w:name="_Toc421474452"/>
-      <w:proofErr w:type="spellStart"/>
+      <w:bookmarkStart w:id="13" w:name="_Toc421530893"/>
       <w:r>
         <w:lastRenderedPageBreak/>
         <w:t>Mouse.c</w:t>
       </w:r>
       <w:bookmarkEnd w:id="13"/>
-      <w:proofErr w:type="spellEnd"/>
     </w:p>
     <w:p>
       <w:pPr>
@@ -6957,14 +6543,12 @@
         <w:pStyle w:val="Heading3"/>
         <w:jc w:val="center"/>
       </w:pPr>
-      <w:bookmarkStart w:id="14" w:name="_Toc421474453"/>
-      <w:proofErr w:type="spellStart"/>
+      <w:bookmarkStart w:id="14" w:name="_Toc421530894"/>
       <w:r>
         <w:lastRenderedPageBreak/>
         <w:t>Mouse.h</w:t>
       </w:r>
       <w:bookmarkEnd w:id="14"/>
-      <w:proofErr w:type="spellEnd"/>
     </w:p>
     <w:p>
       <w:pPr>
@@ -7165,14 +6749,12 @@
         <w:pStyle w:val="Heading3"/>
         <w:jc w:val="center"/>
       </w:pPr>
-      <w:bookmarkStart w:id="15" w:name="_Toc421474454"/>
-      <w:proofErr w:type="spellStart"/>
+      <w:bookmarkStart w:id="15" w:name="_Toc421530895"/>
       <w:r>
         <w:lastRenderedPageBreak/>
         <w:t>JtagUart.c</w:t>
       </w:r>
       <w:bookmarkEnd w:id="15"/>
-      <w:proofErr w:type="spellEnd"/>
     </w:p>
     <w:p>
       <w:pPr>
@@ -7368,13 +6950,11 @@
         <w:pStyle w:val="Heading3"/>
         <w:jc w:val="center"/>
       </w:pPr>
-      <w:bookmarkStart w:id="16" w:name="_Toc421474455"/>
-      <w:proofErr w:type="spellStart"/>
+      <w:bookmarkStart w:id="16" w:name="_Toc421530896"/>
       <w:r>
         <w:t>jtagUart.h</w:t>
       </w:r>
       <w:bookmarkEnd w:id="16"/>
-      <w:proofErr w:type="spellEnd"/>
     </w:p>
     <w:p>
       <w:pPr>
@@ -7449,14 +7029,12 @@
         <w:pStyle w:val="Heading3"/>
         <w:jc w:val="center"/>
       </w:pPr>
-      <w:bookmarkStart w:id="17" w:name="_Toc421474456"/>
-      <w:proofErr w:type="spellStart"/>
+      <w:bookmarkStart w:id="17" w:name="_Toc421530897"/>
       <w:r>
         <w:lastRenderedPageBreak/>
         <w:t>Hardware.h</w:t>
       </w:r>
       <w:bookmarkEnd w:id="17"/>
-      <w:proofErr w:type="spellEnd"/>
     </w:p>
     <w:p>
       <w:pPr>
@@ -7531,14 +7109,12 @@
         <w:pStyle w:val="Heading3"/>
         <w:jc w:val="center"/>
       </w:pPr>
-      <w:bookmarkStart w:id="18" w:name="_Toc421474457"/>
-      <w:proofErr w:type="spellStart"/>
+      <w:bookmarkStart w:id="18" w:name="_Toc421530898"/>
       <w:r>
         <w:lastRenderedPageBreak/>
         <w:t>Main.c</w:t>
       </w:r>
       <w:bookmarkEnd w:id="18"/>
-      <w:proofErr w:type="spellEnd"/>
     </w:p>
     <w:p>
       <w:pPr>
@@ -7671,7 +7247,7 @@
       <w:pPr>
         <w:pStyle w:val="Heading1"/>
       </w:pPr>
-      <w:bookmarkStart w:id="19" w:name="_Toc421474458"/>
+      <w:bookmarkStart w:id="19" w:name="_Toc421530899"/>
       <w:r>
         <w:lastRenderedPageBreak/>
         <w:t>Discussion</w:t>
@@ -7710,25 +7286,23 @@
           <w:szCs w:val="24"/>
           <w:lang w:eastAsia="fr-CA"/>
         </w:rPr>
-        <w:t xml:space="preserve">. En effet, lors de l’implantation de l’architecture physique, un des fichiers </w:t>
-      </w:r>
-      <w:proofErr w:type="spellStart"/>
+        <w:t>. En effet, lors de l’implantation de l’architecture physique, un des fichiers Qsys était corrompu</w:t>
+      </w:r>
       <w:r>
         <w:rPr>
           <w:rFonts w:ascii="Calibri" w:eastAsia="Times New Roman" w:hAnsi="Calibri" w:cs="Times New Roman"/>
           <w:szCs w:val="24"/>
           <w:lang w:eastAsia="fr-CA"/>
         </w:rPr>
-        <w:t>Qsys</w:t>
-      </w:r>
-      <w:proofErr w:type="spellEnd"/>
+        <w:t xml:space="preserve"> ce qui nous a obligé</w:t>
+      </w:r>
       <w:r>
         <w:rPr>
           <w:rFonts w:ascii="Calibri" w:eastAsia="Times New Roman" w:hAnsi="Calibri" w:cs="Times New Roman"/>
           <w:szCs w:val="24"/>
           <w:lang w:eastAsia="fr-CA"/>
         </w:rPr>
-        <w:t xml:space="preserve"> était corrompu</w:t>
+        <w:t xml:space="preserve"> à préparer un environnement de développement sur nos ordinateurs personnels ayant ainsi un impact considérable sur l’échéancier fixé préalablement. De plus, la mise à jour des librairies HAL et les documents référentiels pas à jour,  à augmenter de façon considérable le niveau de difficulté concernant la réalisation du projet. De plus, lors de notre phase de validation on a remarqué que la souris ne s’activait pas tout le temps, et ce, même si le périphérique est bel et bien initialisé. Ce problème persiste et on n’a toujours pas trouvé la cause </w:t>
       </w:r>
       <w:r>
         <w:rPr>
@@ -7736,7 +7310,7 @@
           <w:szCs w:val="24"/>
           <w:lang w:eastAsia="fr-CA"/>
         </w:rPr>
-        <w:t xml:space="preserve"> ce qui nous a obligé</w:t>
+        <w:t>de cette défaillance. En contre</w:t>
       </w:r>
       <w:r>
         <w:rPr>
@@ -7744,7 +7318,7 @@
           <w:szCs w:val="24"/>
           <w:lang w:eastAsia="fr-CA"/>
         </w:rPr>
-        <w:t xml:space="preserve"> à préparer un environnement de développement sur nos ordinateurs personnels ayant ainsi un impact considérable sur l’échéancier fixé préalablement. De plus, la mise à jour des librairies HAL et les documents référentiels pas à jour,  à augmenter de façon considérable le niveau de difficulté concernant la réalisation du projet. De plus, lors de notre phase de validation on a remarqué que la souris ne s’activait pas tout le temps, et ce, même si le périphérique est bel et bien initialisé. Ce problème persiste et on n’a toujours pas trouvé la cause </w:t>
+        <w:t>parti</w:t>
       </w:r>
       <w:r>
         <w:rPr>
@@ -7752,7 +7326,7 @@
           <w:szCs w:val="24"/>
           <w:lang w:eastAsia="fr-CA"/>
         </w:rPr>
-        <w:t>de cette défaillance. En contre</w:t>
+        <w:t>e</w:t>
       </w:r>
       <w:r>
         <w:rPr>
@@ -7760,7 +7334,7 @@
           <w:szCs w:val="24"/>
           <w:lang w:eastAsia="fr-CA"/>
         </w:rPr>
-        <w:t>parti</w:t>
+        <w:t xml:space="preserve">, la plupart des spécifications exigées </w:t>
       </w:r>
       <w:r>
         <w:rPr>
@@ -7768,7 +7342,7 @@
           <w:szCs w:val="24"/>
           <w:lang w:eastAsia="fr-CA"/>
         </w:rPr>
-        <w:t>e</w:t>
+        <w:t>dans le</w:t>
       </w:r>
       <w:r>
         <w:rPr>
@@ -7776,7 +7350,7 @@
           <w:szCs w:val="24"/>
           <w:lang w:eastAsia="fr-CA"/>
         </w:rPr>
-        <w:t xml:space="preserve">, la plupart des spécifications exigées </w:t>
+        <w:t xml:space="preserve"> devis ont été rencontrées. En effet, on pense que notre système répond de façon honnête aux e</w:t>
       </w:r>
       <w:r>
         <w:rPr>
@@ -7784,7 +7358,7 @@
           <w:szCs w:val="24"/>
           <w:lang w:eastAsia="fr-CA"/>
         </w:rPr>
-        <w:t>dans le</w:t>
+        <w:t>xigences.  Finalement</w:t>
       </w:r>
       <w:r>
         <w:rPr>
@@ -7792,15 +7366,17 @@
           <w:szCs w:val="24"/>
           <w:lang w:eastAsia="fr-CA"/>
         </w:rPr>
-        <w:t xml:space="preserve"> devis ont été rencontrées. En effet, on pense que notre système répond de façon honnête aux e</w:t>
-      </w:r>
+        <w:t>, on a pu observer qu’avec les modul</w:t>
+      </w:r>
+      <w:bookmarkStart w:id="20" w:name="_GoBack"/>
+      <w:bookmarkEnd w:id="20"/>
       <w:r>
         <w:rPr>
           <w:rFonts w:ascii="Calibri" w:eastAsia="Times New Roman" w:hAnsi="Calibri" w:cs="Times New Roman"/>
           <w:szCs w:val="24"/>
           <w:lang w:eastAsia="fr-CA"/>
         </w:rPr>
-        <w:t>xigences.  Finalement</w:t>
+        <w:t>es</w:t>
       </w:r>
       <w:r>
         <w:rPr>
@@ -7808,44 +7384,16 @@
           <w:szCs w:val="24"/>
           <w:lang w:eastAsia="fr-CA"/>
         </w:rPr>
-        <w:t>, on a pu observer qu’avec les modul</w:t>
-      </w:r>
-      <w:bookmarkStart w:id="20" w:name="_GoBack"/>
-      <w:bookmarkEnd w:id="20"/>
+        <w:t>«</w:t>
+      </w:r>
       <w:r>
         <w:rPr>
           <w:rFonts w:ascii="Calibri" w:eastAsia="Times New Roman" w:hAnsi="Calibri" w:cs="Times New Roman"/>
           <w:szCs w:val="24"/>
           <w:lang w:eastAsia="fr-CA"/>
         </w:rPr>
-        <w:t>es</w:t>
-      </w:r>
-      <w:r>
-        <w:rPr>
-          <w:rFonts w:ascii="Calibri" w:eastAsia="Times New Roman" w:hAnsi="Calibri" w:cs="Times New Roman"/>
-          <w:szCs w:val="24"/>
-          <w:lang w:eastAsia="fr-CA"/>
-        </w:rPr>
-        <w:t>«</w:t>
-      </w:r>
-      <w:r>
-        <w:rPr>
-          <w:rFonts w:ascii="Calibri" w:eastAsia="Times New Roman" w:hAnsi="Calibri" w:cs="Times New Roman"/>
-          <w:szCs w:val="24"/>
-          <w:lang w:eastAsia="fr-CA"/>
-        </w:rPr>
-        <w:t xml:space="preserve"> IP </w:t>
-      </w:r>
-      <w:proofErr w:type="spellStart"/>
-      <w:r>
-        <w:rPr>
-          <w:rFonts w:ascii="Calibri" w:eastAsia="Times New Roman" w:hAnsi="Calibri" w:cs="Times New Roman"/>
-          <w:szCs w:val="24"/>
-          <w:lang w:eastAsia="fr-CA"/>
-        </w:rPr>
-        <w:t>cores</w:t>
-      </w:r>
-      <w:proofErr w:type="spellEnd"/>
+        <w:t xml:space="preserve"> IP cores</w:t>
+      </w:r>
       <w:r>
         <w:rPr>
           <w:rFonts w:ascii="Calibri" w:eastAsia="Times New Roman" w:hAnsi="Calibri" w:cs="Times New Roman"/>
@@ -7884,7 +7432,7 @@
       <w:pPr>
         <w:pStyle w:val="Heading1"/>
       </w:pPr>
-      <w:bookmarkStart w:id="21" w:name="_Toc421474459"/>
+      <w:bookmarkStart w:id="21" w:name="_Toc421530900"/>
       <w:r>
         <w:lastRenderedPageBreak/>
         <w:t>Conclusion</w:t>
@@ -8056,7 +7604,7 @@
             <w:noProof/>
             <w:lang w:val="en-CA"/>
           </w:rPr>
-          <w:t>26</w:t>
+          <w:t>2</w:t>
         </w:r>
         <w:r>
           <w:fldChar w:fldCharType="end"/>
@@ -8079,15 +7627,7 @@
           </w:sdtPr>
           <w:sdtContent>
             <w:r>
-              <w:t xml:space="preserve">Kévin Parent </w:t>
-            </w:r>
-            <w:proofErr w:type="spellStart"/>
-            <w:r>
-              <w:t>Legault</w:t>
-            </w:r>
-            <w:proofErr w:type="spellEnd"/>
-            <w:r>
-              <w:t xml:space="preserve"> (PARK22049009)</w:t>
+              <w:t>Kévin Parent Legault (PARK22049009)</w:t>
             </w:r>
           </w:sdtContent>
         </w:sdt>
@@ -9128,6 +8668,7 @@
     <w:rsidRoot w:val="009C1C37"/>
     <w:rsid w:val="002011C6"/>
     <w:rsid w:val="00450C02"/>
+    <w:rsid w:val="00712282"/>
     <w:rsid w:val="009C1C37"/>
     <w:rsid w:val="00BB5C38"/>
   </w:rsids>
@@ -9671,7 +9212,7 @@
 </file>
 
 <file path=customXml/itemProps1.xml><?xml version="1.0" encoding="utf-8"?>
-<ds:datastoreItem xmlns:ds="http://schemas.openxmlformats.org/officeDocument/2006/customXml" ds:itemID="{694A23D3-77F6-40AA-84C9-E614B0C86394}">
+<ds:datastoreItem xmlns:ds="http://schemas.openxmlformats.org/officeDocument/2006/customXml" ds:itemID="{D9F442AD-8FAE-4C4D-B8EF-60F180FEBA31}">
   <ds:schemaRefs>
     <ds:schemaRef ds:uri="http://schemas.openxmlformats.org/officeDocument/2006/bibliography"/>
   </ds:schemaRefs>

</xml_diff>